<commit_message>
more comments and report notes
</commit_message>
<xml_diff>
--- a/Report.docx
+++ b/Report.docx
@@ -9,6 +9,7 @@
         <w:rPr>
           <w:rFonts w:eastAsiaTheme="minorHAnsi"/>
           <w:sz w:val="24"/>
+          <w:lang w:val="en-GB"/>
         </w:rPr>
         <w:id w:val="1664126239"/>
         <w:docPartObj>
@@ -16,11 +17,6 @@
           <w:docPartUnique/>
         </w:docPartObj>
       </w:sdtPr>
-      <w:sdtEndPr>
-        <w:rPr>
-          <w:lang w:val="en-GB"/>
-        </w:rPr>
-      </w:sdtEndPr>
       <w:sdtContent>
         <w:p>
           <w:pPr>
@@ -4344,7 +4340,10 @@
         </w:numPr>
       </w:pPr>
       <w:r>
-        <w:t>Sentence Scoring</w:t>
+        <w:t>Sentence Scorin</w:t>
+      </w:r>
+      <w:r>
+        <w:t xml:space="preserve">g </w:t>
       </w:r>
     </w:p>
     <w:p>
@@ -4356,7 +4355,19 @@
         </w:numPr>
       </w:pPr>
       <w:r>
-        <w:t>Single Document Extractive Summarization</w:t>
+        <w:t xml:space="preserve">Extractive </w:t>
+      </w:r>
+      <w:r>
+        <w:t>Single</w:t>
+      </w:r>
+      <w:r>
+        <w:t>-</w:t>
+      </w:r>
+      <w:r>
+        <w:t>Document Summarization</w:t>
+      </w:r>
+      <w:r>
+        <w:t xml:space="preserve"> (using task 1)</w:t>
       </w:r>
     </w:p>
     <w:p>
@@ -4374,6 +4385,57 @@
       <w:bookmarkStart w:id="1" w:name="_Question_2_1"/>
       <w:bookmarkEnd w:id="1"/>
     </w:p>
+    <w:p>
+      <w:r>
+        <w:t>The steps followed in the pre-processing stage are the following:</w:t>
+      </w:r>
+    </w:p>
+    <w:p>
+      <w:pPr>
+        <w:pStyle w:val="ListParagraph"/>
+        <w:numPr>
+          <w:ilvl w:val="0"/>
+          <w:numId w:val="22"/>
+        </w:numPr>
+        <w:spacing w:after="60"/>
+        <w:ind w:left="714" w:hanging="357"/>
+        <w:contextualSpacing w:val="0"/>
+      </w:pPr>
+      <w:r>
+        <w:t xml:space="preserve"> Kept only the extractive summary types of the dataset ()</w:t>
+      </w:r>
+    </w:p>
+    <w:p>
+      <w:pPr>
+        <w:pStyle w:val="ListParagraph"/>
+        <w:numPr>
+          <w:ilvl w:val="0"/>
+          <w:numId w:val="22"/>
+        </w:numPr>
+        <w:spacing w:after="60"/>
+        <w:ind w:left="714" w:hanging="357"/>
+        <w:contextualSpacing w:val="0"/>
+      </w:pPr>
+      <w:r>
+        <w:t xml:space="preserve"> </w:t>
+      </w:r>
+    </w:p>
+    <w:p>
+      <w:pPr>
+        <w:pStyle w:val="ListParagraph"/>
+        <w:numPr>
+          <w:ilvl w:val="0"/>
+          <w:numId w:val="22"/>
+        </w:numPr>
+        <w:spacing w:after="60"/>
+        <w:ind w:left="714" w:hanging="357"/>
+        <w:contextualSpacing w:val="0"/>
+      </w:pPr>
+      <w:r>
+        <w:t xml:space="preserve"> </w:t>
+      </w:r>
+    </w:p>
+    <w:p/>
     <w:p>
       <w:r>
         <w:t>Kept only the extractive summaries</w:t>
@@ -4386,16 +4448,7 @@
     </w:p>
     <w:p>
       <w:r>
-        <w:t>Labels -&gt; RougeL (</w:t>
-      </w:r>
-      <w:r>
-        <w:t xml:space="preserve"> with respect to gold summaries </w:t>
-      </w:r>
-      <w:r>
-        <w:t>based on [</w:t>
-      </w:r>
-      <w:r>
-        <w:t>SummaRuNNer: a recurrent neural network based sequence model for extractive summarization of documents](</w:t>
+        <w:t>Labels -&gt; RougeL ( with respect to gold summaries based on [SummaRuNNer: a recurrent neural network based sequence model for extractive summarization of documents](</w:t>
       </w:r>
       <w:hyperlink r:id="rId12" w:history="1">
         <w:r>
@@ -4581,10 +4634,31 @@
       <w:r>
         <w:t xml:space="preserve">. </w:t>
       </w:r>
+      <w:r>
+        <w:t>Also, scalers were added in a pipeline before the regression models to test their effectiveness on the final performance, concluding that no scaling</w:t>
+      </w:r>
     </w:p>
     <w:p>
       <w:r>
-        <w:t>After fine tuning, the output scores were the following:</w:t>
+        <w:t xml:space="preserve">After </w:t>
+      </w:r>
+      <w:r>
+        <w:t xml:space="preserve">the </w:t>
+      </w:r>
+      <w:r>
+        <w:t>fine tuning</w:t>
+      </w:r>
+      <w:r>
+        <w:t xml:space="preserve"> using the dev dataset</w:t>
+      </w:r>
+      <w:r>
+        <w:t>, the output scores were the following</w:t>
+      </w:r>
+      <w:r>
+        <w:t xml:space="preserve"> </w:t>
+      </w:r>
+      <w:r>
+        <w:t>:</w:t>
       </w:r>
     </w:p>
     <w:p>
@@ -4840,21 +4914,7 @@
                 <w:rFonts w:asciiTheme="minorHAnsi" w:eastAsiaTheme="minorEastAsia" w:hAnsiTheme="minorHAnsi" w:cstheme="minorBidi"/>
                 <w:color w:val="auto"/>
               </w:rPr>
-              <w:t>MSE (</w:t>
-            </w:r>
-            <w:r>
-              <w:rPr>
-                <w:rFonts w:asciiTheme="minorHAnsi" w:eastAsiaTheme="minorEastAsia" w:hAnsiTheme="minorHAnsi" w:cstheme="minorBidi"/>
-                <w:color w:val="auto"/>
-              </w:rPr>
-              <w:t>mean squared error</w:t>
-            </w:r>
-            <w:r>
-              <w:rPr>
-                <w:rFonts w:asciiTheme="minorHAnsi" w:eastAsiaTheme="minorEastAsia" w:hAnsiTheme="minorHAnsi" w:cstheme="minorBidi"/>
-                <w:color w:val="auto"/>
-              </w:rPr>
-              <w:t>)</w:t>
+              <w:t>MSE (mean squared error)</w:t>
             </w:r>
           </w:p>
         </w:tc>
@@ -4986,7 +5046,13 @@
         <w:spacing w:after="60"/>
       </w:pPr>
       <w:r>
-        <w:t xml:space="preserve">A slightly better performance is observed in case of training the model with both </w:t>
+        <w:t xml:space="preserve">A slightly better performance is observed in case of training the </w:t>
+      </w:r>
+      <w:r>
+        <w:t xml:space="preserve">best fine-tuned </w:t>
+      </w:r>
+      <w:r>
+        <w:t xml:space="preserve">model with both </w:t>
       </w:r>
       <w:r>
         <w:t>training parts 1 &amp; 2 (smaller error, greater R2).</w:t>
@@ -5012,7 +5078,6 @@
     </w:p>
     <w:p>
       <w:r>
-        <w:lastRenderedPageBreak/>
         <w:t>Train1+2</w:t>
       </w:r>
     </w:p>
@@ -5105,11 +5170,62 @@
         <w:t xml:space="preserve"> </w:t>
       </w:r>
     </w:p>
+    <w:p/>
+    <w:p/>
+    <w:p/>
+    <w:p/>
+    <w:p/>
+    <w:p/>
+    <w:p/>
+    <w:p/>
+    <w:p/>
+    <w:p/>
+    <w:p/>
+    <w:p/>
+    <w:p/>
+    <w:p/>
+    <w:p/>
+    <w:p/>
+    <w:p/>
     <w:p>
-      <w:pPr>
-        <w:pStyle w:val="ListParagraph"/>
-      </w:pPr>
+      <w:r>
+        <w:lastRenderedPageBreak/>
+        <w:t># **Notes**</w:t>
+      </w:r>
     </w:p>
+    <w:p/>
+    <w:p/>
+    <w:p>
+      <w:r>
+        <w:t>1. scoring -&gt; label rougeL -&gt; sentence feats -&gt; train</w:t>
+      </w:r>
+    </w:p>
+    <w:p>
+      <w:r>
+        <w:t>2. grid search ?! (or manual fine tuning)</w:t>
+      </w:r>
+    </w:p>
+    <w:p>
+      <w:r>
+        <w:t>3. test -&gt; input doc -&gt; predict score -&gt; keep N first sentences or keep those over a threshold -&gt; create summary -&gt; calculate rouge1/2/L</w:t>
+      </w:r>
+    </w:p>
+    <w:p/>
+    <w:p/>
+    <w:p>
+      <w:r>
+        <w:t xml:space="preserve">    </w:t>
+      </w:r>
+    </w:p>
+    <w:p>
+      <w:r>
+        <w:t>2. [Text Summarization References](https://github.com/Tian312/awesome-text-summarization/blob/master/README.md)</w:t>
+      </w:r>
+    </w:p>
+    <w:p/>
+    <w:p/>
+    <w:p/>
+    <w:p/>
     <w:sectPr>
       <w:footerReference w:type="default" r:id="rId13"/>
       <w:pgSz w:w="11906" w:h="16838" w:code="9"/>
@@ -6171,680 +6287,10 @@
     </w:lvl>
   </w:abstractNum>
   <w:abstractNum w:abstractNumId="10" w15:restartNumberingAfterBreak="0">
-    <w:nsid w:val="5FB56376"/>
+    <w:nsid w:val="50A0517A"/>
     <w:multiLevelType w:val="hybridMultilevel"/>
-    <w:tmpl w:val="D396B346"/>
-    <w:lvl w:ilvl="0" w:tplc="0409000F">
-      <w:start w:val="1"/>
-      <w:numFmt w:val="decimal"/>
-      <w:lvlText w:val="%1."/>
-      <w:lvlJc w:val="left"/>
-      <w:pPr>
-        <w:ind w:left="360" w:hanging="360"/>
-      </w:pPr>
-    </w:lvl>
-    <w:lvl w:ilvl="1" w:tplc="04090019" w:tentative="1">
-      <w:start w:val="1"/>
-      <w:numFmt w:val="lowerLetter"/>
-      <w:lvlText w:val="%2."/>
-      <w:lvlJc w:val="left"/>
-      <w:pPr>
-        <w:ind w:left="1080" w:hanging="360"/>
-      </w:pPr>
-    </w:lvl>
-    <w:lvl w:ilvl="2" w:tplc="0409001B" w:tentative="1">
-      <w:start w:val="1"/>
-      <w:numFmt w:val="lowerRoman"/>
-      <w:lvlText w:val="%3."/>
-      <w:lvlJc w:val="right"/>
-      <w:pPr>
-        <w:ind w:left="1800" w:hanging="180"/>
-      </w:pPr>
-    </w:lvl>
-    <w:lvl w:ilvl="3" w:tplc="0409000F" w:tentative="1">
-      <w:start w:val="1"/>
-      <w:numFmt w:val="decimal"/>
-      <w:lvlText w:val="%4."/>
-      <w:lvlJc w:val="left"/>
-      <w:pPr>
-        <w:ind w:left="2520" w:hanging="360"/>
-      </w:pPr>
-    </w:lvl>
-    <w:lvl w:ilvl="4" w:tplc="04090019" w:tentative="1">
-      <w:start w:val="1"/>
-      <w:numFmt w:val="lowerLetter"/>
-      <w:lvlText w:val="%5."/>
-      <w:lvlJc w:val="left"/>
-      <w:pPr>
-        <w:ind w:left="3240" w:hanging="360"/>
-      </w:pPr>
-    </w:lvl>
-    <w:lvl w:ilvl="5" w:tplc="0409001B" w:tentative="1">
-      <w:start w:val="1"/>
-      <w:numFmt w:val="lowerRoman"/>
-      <w:lvlText w:val="%6."/>
-      <w:lvlJc w:val="right"/>
-      <w:pPr>
-        <w:ind w:left="3960" w:hanging="180"/>
-      </w:pPr>
-    </w:lvl>
-    <w:lvl w:ilvl="6" w:tplc="0409000F" w:tentative="1">
-      <w:start w:val="1"/>
-      <w:numFmt w:val="decimal"/>
-      <w:lvlText w:val="%7."/>
-      <w:lvlJc w:val="left"/>
-      <w:pPr>
-        <w:ind w:left="4680" w:hanging="360"/>
-      </w:pPr>
-    </w:lvl>
-    <w:lvl w:ilvl="7" w:tplc="04090019" w:tentative="1">
-      <w:start w:val="1"/>
-      <w:numFmt w:val="lowerLetter"/>
-      <w:lvlText w:val="%8."/>
-      <w:lvlJc w:val="left"/>
-      <w:pPr>
-        <w:ind w:left="5400" w:hanging="360"/>
-      </w:pPr>
-    </w:lvl>
-    <w:lvl w:ilvl="8" w:tplc="0409001B" w:tentative="1">
-      <w:start w:val="1"/>
-      <w:numFmt w:val="lowerRoman"/>
-      <w:lvlText w:val="%9."/>
-      <w:lvlJc w:val="right"/>
-      <w:pPr>
-        <w:ind w:left="6120" w:hanging="180"/>
-      </w:pPr>
-    </w:lvl>
-  </w:abstractNum>
-  <w:abstractNum w:abstractNumId="11" w15:restartNumberingAfterBreak="0">
-    <w:nsid w:val="616F1F13"/>
-    <w:multiLevelType w:val="hybridMultilevel"/>
-    <w:tmpl w:val="A85C7684"/>
-    <w:lvl w:ilvl="0" w:tplc="04090001">
-      <w:start w:val="1"/>
-      <w:numFmt w:val="bullet"/>
-      <w:lvlText w:val=""/>
-      <w:lvlJc w:val="left"/>
-      <w:pPr>
-        <w:ind w:left="720" w:hanging="360"/>
-      </w:pPr>
-      <w:rPr>
-        <w:rFonts w:ascii="Symbol" w:hAnsi="Symbol" w:hint="default"/>
-      </w:rPr>
-    </w:lvl>
-    <w:lvl w:ilvl="1" w:tplc="04090003" w:tentative="1">
-      <w:start w:val="1"/>
-      <w:numFmt w:val="bullet"/>
-      <w:lvlText w:val="o"/>
-      <w:lvlJc w:val="left"/>
-      <w:pPr>
-        <w:ind w:left="1440" w:hanging="360"/>
-      </w:pPr>
-      <w:rPr>
-        <w:rFonts w:ascii="Courier New" w:hAnsi="Courier New" w:cs="Courier New" w:hint="default"/>
-      </w:rPr>
-    </w:lvl>
-    <w:lvl w:ilvl="2" w:tplc="04090005" w:tentative="1">
-      <w:start w:val="1"/>
-      <w:numFmt w:val="bullet"/>
-      <w:lvlText w:val=""/>
-      <w:lvlJc w:val="left"/>
-      <w:pPr>
-        <w:ind w:left="2160" w:hanging="360"/>
-      </w:pPr>
-      <w:rPr>
-        <w:rFonts w:ascii="Wingdings" w:hAnsi="Wingdings" w:hint="default"/>
-      </w:rPr>
-    </w:lvl>
-    <w:lvl w:ilvl="3" w:tplc="04090001" w:tentative="1">
-      <w:start w:val="1"/>
-      <w:numFmt w:val="bullet"/>
-      <w:lvlText w:val=""/>
-      <w:lvlJc w:val="left"/>
-      <w:pPr>
-        <w:ind w:left="2880" w:hanging="360"/>
-      </w:pPr>
-      <w:rPr>
-        <w:rFonts w:ascii="Symbol" w:hAnsi="Symbol" w:hint="default"/>
-      </w:rPr>
-    </w:lvl>
-    <w:lvl w:ilvl="4" w:tplc="04090003" w:tentative="1">
-      <w:start w:val="1"/>
-      <w:numFmt w:val="bullet"/>
-      <w:lvlText w:val="o"/>
-      <w:lvlJc w:val="left"/>
-      <w:pPr>
-        <w:ind w:left="3600" w:hanging="360"/>
-      </w:pPr>
-      <w:rPr>
-        <w:rFonts w:ascii="Courier New" w:hAnsi="Courier New" w:cs="Courier New" w:hint="default"/>
-      </w:rPr>
-    </w:lvl>
-    <w:lvl w:ilvl="5" w:tplc="04090005" w:tentative="1">
-      <w:start w:val="1"/>
-      <w:numFmt w:val="bullet"/>
-      <w:lvlText w:val=""/>
-      <w:lvlJc w:val="left"/>
-      <w:pPr>
-        <w:ind w:left="4320" w:hanging="360"/>
-      </w:pPr>
-      <w:rPr>
-        <w:rFonts w:ascii="Wingdings" w:hAnsi="Wingdings" w:hint="default"/>
-      </w:rPr>
-    </w:lvl>
-    <w:lvl w:ilvl="6" w:tplc="04090001" w:tentative="1">
-      <w:start w:val="1"/>
-      <w:numFmt w:val="bullet"/>
-      <w:lvlText w:val=""/>
-      <w:lvlJc w:val="left"/>
-      <w:pPr>
-        <w:ind w:left="5040" w:hanging="360"/>
-      </w:pPr>
-      <w:rPr>
-        <w:rFonts w:ascii="Symbol" w:hAnsi="Symbol" w:hint="default"/>
-      </w:rPr>
-    </w:lvl>
-    <w:lvl w:ilvl="7" w:tplc="04090003" w:tentative="1">
-      <w:start w:val="1"/>
-      <w:numFmt w:val="bullet"/>
-      <w:lvlText w:val="o"/>
-      <w:lvlJc w:val="left"/>
-      <w:pPr>
-        <w:ind w:left="5760" w:hanging="360"/>
-      </w:pPr>
-      <w:rPr>
-        <w:rFonts w:ascii="Courier New" w:hAnsi="Courier New" w:cs="Courier New" w:hint="default"/>
-      </w:rPr>
-    </w:lvl>
-    <w:lvl w:ilvl="8" w:tplc="04090005" w:tentative="1">
-      <w:start w:val="1"/>
-      <w:numFmt w:val="bullet"/>
-      <w:lvlText w:val=""/>
-      <w:lvlJc w:val="left"/>
-      <w:pPr>
-        <w:ind w:left="6480" w:hanging="360"/>
-      </w:pPr>
-      <w:rPr>
-        <w:rFonts w:ascii="Wingdings" w:hAnsi="Wingdings" w:hint="default"/>
-      </w:rPr>
-    </w:lvl>
-  </w:abstractNum>
-  <w:abstractNum w:abstractNumId="12" w15:restartNumberingAfterBreak="0">
-    <w:nsid w:val="64CB1904"/>
-    <w:multiLevelType w:val="hybridMultilevel"/>
-    <w:tmpl w:val="9FD2C8C0"/>
-    <w:lvl w:ilvl="0" w:tplc="04090001">
-      <w:start w:val="1"/>
-      <w:numFmt w:val="bullet"/>
-      <w:lvlText w:val=""/>
-      <w:lvlJc w:val="left"/>
-      <w:pPr>
-        <w:ind w:left="720" w:hanging="360"/>
-      </w:pPr>
-      <w:rPr>
-        <w:rFonts w:ascii="Symbol" w:hAnsi="Symbol" w:hint="default"/>
-      </w:rPr>
-    </w:lvl>
-    <w:lvl w:ilvl="1" w:tplc="04090019" w:tentative="1">
-      <w:start w:val="1"/>
-      <w:numFmt w:val="lowerLetter"/>
-      <w:lvlText w:val="%2."/>
-      <w:lvlJc w:val="left"/>
-      <w:pPr>
-        <w:ind w:left="1440" w:hanging="360"/>
-      </w:pPr>
-    </w:lvl>
-    <w:lvl w:ilvl="2" w:tplc="0409001B" w:tentative="1">
-      <w:start w:val="1"/>
-      <w:numFmt w:val="lowerRoman"/>
-      <w:lvlText w:val="%3."/>
-      <w:lvlJc w:val="right"/>
-      <w:pPr>
-        <w:ind w:left="2160" w:hanging="180"/>
-      </w:pPr>
-    </w:lvl>
-    <w:lvl w:ilvl="3" w:tplc="0409000F" w:tentative="1">
-      <w:start w:val="1"/>
-      <w:numFmt w:val="decimal"/>
-      <w:lvlText w:val="%4."/>
-      <w:lvlJc w:val="left"/>
-      <w:pPr>
-        <w:ind w:left="2880" w:hanging="360"/>
-      </w:pPr>
-    </w:lvl>
-    <w:lvl w:ilvl="4" w:tplc="04090019" w:tentative="1">
-      <w:start w:val="1"/>
-      <w:numFmt w:val="lowerLetter"/>
-      <w:lvlText w:val="%5."/>
-      <w:lvlJc w:val="left"/>
-      <w:pPr>
-        <w:ind w:left="3600" w:hanging="360"/>
-      </w:pPr>
-    </w:lvl>
-    <w:lvl w:ilvl="5" w:tplc="0409001B" w:tentative="1">
-      <w:start w:val="1"/>
-      <w:numFmt w:val="lowerRoman"/>
-      <w:lvlText w:val="%6."/>
-      <w:lvlJc w:val="right"/>
-      <w:pPr>
-        <w:ind w:left="4320" w:hanging="180"/>
-      </w:pPr>
-    </w:lvl>
-    <w:lvl w:ilvl="6" w:tplc="0409000F" w:tentative="1">
-      <w:start w:val="1"/>
-      <w:numFmt w:val="decimal"/>
-      <w:lvlText w:val="%7."/>
-      <w:lvlJc w:val="left"/>
-      <w:pPr>
-        <w:ind w:left="5040" w:hanging="360"/>
-      </w:pPr>
-    </w:lvl>
-    <w:lvl w:ilvl="7" w:tplc="04090019" w:tentative="1">
-      <w:start w:val="1"/>
-      <w:numFmt w:val="lowerLetter"/>
-      <w:lvlText w:val="%8."/>
-      <w:lvlJc w:val="left"/>
-      <w:pPr>
-        <w:ind w:left="5760" w:hanging="360"/>
-      </w:pPr>
-    </w:lvl>
-    <w:lvl w:ilvl="8" w:tplc="0409001B" w:tentative="1">
-      <w:start w:val="1"/>
-      <w:numFmt w:val="lowerRoman"/>
-      <w:lvlText w:val="%9."/>
-      <w:lvlJc w:val="right"/>
-      <w:pPr>
-        <w:ind w:left="6480" w:hanging="180"/>
-      </w:pPr>
-    </w:lvl>
-  </w:abstractNum>
-  <w:abstractNum w:abstractNumId="13" w15:restartNumberingAfterBreak="0">
-    <w:nsid w:val="65327AFA"/>
-    <w:multiLevelType w:val="hybridMultilevel"/>
-    <w:tmpl w:val="452040DA"/>
-    <w:lvl w:ilvl="0" w:tplc="BF4A05FE">
-      <w:start w:val="1"/>
-      <w:numFmt w:val="decimal"/>
-      <w:lvlText w:val="%1."/>
-      <w:lvlJc w:val="left"/>
-      <w:pPr>
-        <w:ind w:left="1080" w:hanging="720"/>
-      </w:pPr>
-      <w:rPr>
-        <w:rFonts w:asciiTheme="minorHAnsi" w:eastAsiaTheme="minorHAnsi" w:hAnsiTheme="minorHAnsi" w:cstheme="minorBidi" w:hint="default"/>
-        <w:color w:val="auto"/>
-        <w:sz w:val="24"/>
-      </w:rPr>
-    </w:lvl>
-    <w:lvl w:ilvl="1" w:tplc="04090019" w:tentative="1">
-      <w:start w:val="1"/>
-      <w:numFmt w:val="lowerLetter"/>
-      <w:lvlText w:val="%2."/>
-      <w:lvlJc w:val="left"/>
-      <w:pPr>
-        <w:ind w:left="1440" w:hanging="360"/>
-      </w:pPr>
-    </w:lvl>
-    <w:lvl w:ilvl="2" w:tplc="0409001B" w:tentative="1">
-      <w:start w:val="1"/>
-      <w:numFmt w:val="lowerRoman"/>
-      <w:lvlText w:val="%3."/>
-      <w:lvlJc w:val="right"/>
-      <w:pPr>
-        <w:ind w:left="2160" w:hanging="180"/>
-      </w:pPr>
-    </w:lvl>
-    <w:lvl w:ilvl="3" w:tplc="0409000F" w:tentative="1">
-      <w:start w:val="1"/>
-      <w:numFmt w:val="decimal"/>
-      <w:lvlText w:val="%4."/>
-      <w:lvlJc w:val="left"/>
-      <w:pPr>
-        <w:ind w:left="2880" w:hanging="360"/>
-      </w:pPr>
-    </w:lvl>
-    <w:lvl w:ilvl="4" w:tplc="04090019" w:tentative="1">
-      <w:start w:val="1"/>
-      <w:numFmt w:val="lowerLetter"/>
-      <w:lvlText w:val="%5."/>
-      <w:lvlJc w:val="left"/>
-      <w:pPr>
-        <w:ind w:left="3600" w:hanging="360"/>
-      </w:pPr>
-    </w:lvl>
-    <w:lvl w:ilvl="5" w:tplc="0409001B" w:tentative="1">
-      <w:start w:val="1"/>
-      <w:numFmt w:val="lowerRoman"/>
-      <w:lvlText w:val="%6."/>
-      <w:lvlJc w:val="right"/>
-      <w:pPr>
-        <w:ind w:left="4320" w:hanging="180"/>
-      </w:pPr>
-    </w:lvl>
-    <w:lvl w:ilvl="6" w:tplc="0409000F" w:tentative="1">
-      <w:start w:val="1"/>
-      <w:numFmt w:val="decimal"/>
-      <w:lvlText w:val="%7."/>
-      <w:lvlJc w:val="left"/>
-      <w:pPr>
-        <w:ind w:left="5040" w:hanging="360"/>
-      </w:pPr>
-    </w:lvl>
-    <w:lvl w:ilvl="7" w:tplc="04090019" w:tentative="1">
-      <w:start w:val="1"/>
-      <w:numFmt w:val="lowerLetter"/>
-      <w:lvlText w:val="%8."/>
-      <w:lvlJc w:val="left"/>
-      <w:pPr>
-        <w:ind w:left="5760" w:hanging="360"/>
-      </w:pPr>
-    </w:lvl>
-    <w:lvl w:ilvl="8" w:tplc="0409001B" w:tentative="1">
-      <w:start w:val="1"/>
-      <w:numFmt w:val="lowerRoman"/>
-      <w:lvlText w:val="%9."/>
-      <w:lvlJc w:val="right"/>
-      <w:pPr>
-        <w:ind w:left="6480" w:hanging="180"/>
-      </w:pPr>
-    </w:lvl>
-  </w:abstractNum>
-  <w:abstractNum w:abstractNumId="14" w15:restartNumberingAfterBreak="0">
-    <w:nsid w:val="6A522AC2"/>
-    <w:multiLevelType w:val="hybridMultilevel"/>
-    <w:tmpl w:val="43EAB5B2"/>
-    <w:lvl w:ilvl="0" w:tplc="F5484DEA">
-      <w:start w:val="1"/>
-      <w:numFmt w:val="decimal"/>
-      <w:lvlText w:val="%1."/>
-      <w:lvlJc w:val="left"/>
-      <w:pPr>
-        <w:ind w:left="360" w:hanging="360"/>
-      </w:pPr>
-      <w:rPr>
-        <w:rFonts w:asciiTheme="majorHAnsi" w:hAnsiTheme="majorHAnsi" w:cstheme="majorBidi" w:hint="default"/>
-        <w:b w:val="0"/>
-        <w:bCs w:val="0"/>
-        <w:color w:val="000000" w:themeColor="text1"/>
-      </w:rPr>
-    </w:lvl>
-    <w:lvl w:ilvl="1" w:tplc="04090019" w:tentative="1">
-      <w:start w:val="1"/>
-      <w:numFmt w:val="lowerLetter"/>
-      <w:lvlText w:val="%2."/>
-      <w:lvlJc w:val="left"/>
-      <w:pPr>
-        <w:ind w:left="1080" w:hanging="360"/>
-      </w:pPr>
-    </w:lvl>
-    <w:lvl w:ilvl="2" w:tplc="0409001B" w:tentative="1">
-      <w:start w:val="1"/>
-      <w:numFmt w:val="lowerRoman"/>
-      <w:lvlText w:val="%3."/>
-      <w:lvlJc w:val="right"/>
-      <w:pPr>
-        <w:ind w:left="1800" w:hanging="180"/>
-      </w:pPr>
-    </w:lvl>
-    <w:lvl w:ilvl="3" w:tplc="0409000F" w:tentative="1">
-      <w:start w:val="1"/>
-      <w:numFmt w:val="decimal"/>
-      <w:lvlText w:val="%4."/>
-      <w:lvlJc w:val="left"/>
-      <w:pPr>
-        <w:ind w:left="2520" w:hanging="360"/>
-      </w:pPr>
-    </w:lvl>
-    <w:lvl w:ilvl="4" w:tplc="04090019" w:tentative="1">
-      <w:start w:val="1"/>
-      <w:numFmt w:val="lowerLetter"/>
-      <w:lvlText w:val="%5."/>
-      <w:lvlJc w:val="left"/>
-      <w:pPr>
-        <w:ind w:left="3240" w:hanging="360"/>
-      </w:pPr>
-    </w:lvl>
-    <w:lvl w:ilvl="5" w:tplc="0409001B" w:tentative="1">
-      <w:start w:val="1"/>
-      <w:numFmt w:val="lowerRoman"/>
-      <w:lvlText w:val="%6."/>
-      <w:lvlJc w:val="right"/>
-      <w:pPr>
-        <w:ind w:left="3960" w:hanging="180"/>
-      </w:pPr>
-    </w:lvl>
-    <w:lvl w:ilvl="6" w:tplc="0409000F" w:tentative="1">
-      <w:start w:val="1"/>
-      <w:numFmt w:val="decimal"/>
-      <w:lvlText w:val="%7."/>
-      <w:lvlJc w:val="left"/>
-      <w:pPr>
-        <w:ind w:left="4680" w:hanging="360"/>
-      </w:pPr>
-    </w:lvl>
-    <w:lvl w:ilvl="7" w:tplc="04090019" w:tentative="1">
-      <w:start w:val="1"/>
-      <w:numFmt w:val="lowerLetter"/>
-      <w:lvlText w:val="%8."/>
-      <w:lvlJc w:val="left"/>
-      <w:pPr>
-        <w:ind w:left="5400" w:hanging="360"/>
-      </w:pPr>
-    </w:lvl>
-    <w:lvl w:ilvl="8" w:tplc="0409001B" w:tentative="1">
-      <w:start w:val="1"/>
-      <w:numFmt w:val="lowerRoman"/>
-      <w:lvlText w:val="%9."/>
-      <w:lvlJc w:val="right"/>
-      <w:pPr>
-        <w:ind w:left="6120" w:hanging="180"/>
-      </w:pPr>
-    </w:lvl>
-  </w:abstractNum>
-  <w:abstractNum w:abstractNumId="15" w15:restartNumberingAfterBreak="0">
-    <w:nsid w:val="6DB80584"/>
-    <w:multiLevelType w:val="hybridMultilevel"/>
-    <w:tmpl w:val="995E59D4"/>
-    <w:lvl w:ilvl="0" w:tplc="FFFFFFFF">
-      <w:start w:val="1"/>
-      <w:numFmt w:val="bullet"/>
-      <w:lvlText w:val=""/>
-      <w:lvlJc w:val="left"/>
-      <w:pPr>
-        <w:ind w:left="720" w:hanging="360"/>
-      </w:pPr>
-      <w:rPr>
-        <w:rFonts w:ascii="Wingdings" w:hAnsi="Wingdings" w:hint="default"/>
-      </w:rPr>
-    </w:lvl>
-    <w:lvl w:ilvl="1" w:tplc="04090001">
-      <w:start w:val="1"/>
-      <w:numFmt w:val="bullet"/>
-      <w:lvlText w:val=""/>
-      <w:lvlJc w:val="left"/>
-      <w:pPr>
-        <w:ind w:left="1440" w:hanging="360"/>
-      </w:pPr>
-      <w:rPr>
-        <w:rFonts w:ascii="Symbol" w:hAnsi="Symbol" w:hint="default"/>
-      </w:rPr>
-    </w:lvl>
-    <w:lvl w:ilvl="2" w:tplc="FFFFFFFF" w:tentative="1">
-      <w:start w:val="1"/>
-      <w:numFmt w:val="bullet"/>
-      <w:lvlText w:val=""/>
-      <w:lvlJc w:val="left"/>
-      <w:pPr>
-        <w:ind w:left="2160" w:hanging="360"/>
-      </w:pPr>
-      <w:rPr>
-        <w:rFonts w:ascii="Wingdings" w:hAnsi="Wingdings" w:hint="default"/>
-      </w:rPr>
-    </w:lvl>
-    <w:lvl w:ilvl="3" w:tplc="FFFFFFFF" w:tentative="1">
-      <w:start w:val="1"/>
-      <w:numFmt w:val="bullet"/>
-      <w:lvlText w:val=""/>
-      <w:lvlJc w:val="left"/>
-      <w:pPr>
-        <w:ind w:left="2880" w:hanging="360"/>
-      </w:pPr>
-      <w:rPr>
-        <w:rFonts w:ascii="Symbol" w:hAnsi="Symbol" w:hint="default"/>
-      </w:rPr>
-    </w:lvl>
-    <w:lvl w:ilvl="4" w:tplc="FFFFFFFF" w:tentative="1">
-      <w:start w:val="1"/>
-      <w:numFmt w:val="bullet"/>
-      <w:lvlText w:val="o"/>
-      <w:lvlJc w:val="left"/>
-      <w:pPr>
-        <w:ind w:left="3600" w:hanging="360"/>
-      </w:pPr>
-      <w:rPr>
-        <w:rFonts w:ascii="Courier New" w:hAnsi="Courier New" w:cs="Courier New" w:hint="default"/>
-      </w:rPr>
-    </w:lvl>
-    <w:lvl w:ilvl="5" w:tplc="FFFFFFFF" w:tentative="1">
-      <w:start w:val="1"/>
-      <w:numFmt w:val="bullet"/>
-      <w:lvlText w:val=""/>
-      <w:lvlJc w:val="left"/>
-      <w:pPr>
-        <w:ind w:left="4320" w:hanging="360"/>
-      </w:pPr>
-      <w:rPr>
-        <w:rFonts w:ascii="Wingdings" w:hAnsi="Wingdings" w:hint="default"/>
-      </w:rPr>
-    </w:lvl>
-    <w:lvl w:ilvl="6" w:tplc="FFFFFFFF" w:tentative="1">
-      <w:start w:val="1"/>
-      <w:numFmt w:val="bullet"/>
-      <w:lvlText w:val=""/>
-      <w:lvlJc w:val="left"/>
-      <w:pPr>
-        <w:ind w:left="5040" w:hanging="360"/>
-      </w:pPr>
-      <w:rPr>
-        <w:rFonts w:ascii="Symbol" w:hAnsi="Symbol" w:hint="default"/>
-      </w:rPr>
-    </w:lvl>
-    <w:lvl w:ilvl="7" w:tplc="FFFFFFFF" w:tentative="1">
-      <w:start w:val="1"/>
-      <w:numFmt w:val="bullet"/>
-      <w:lvlText w:val="o"/>
-      <w:lvlJc w:val="left"/>
-      <w:pPr>
-        <w:ind w:left="5760" w:hanging="360"/>
-      </w:pPr>
-      <w:rPr>
-        <w:rFonts w:ascii="Courier New" w:hAnsi="Courier New" w:cs="Courier New" w:hint="default"/>
-      </w:rPr>
-    </w:lvl>
-    <w:lvl w:ilvl="8" w:tplc="FFFFFFFF" w:tentative="1">
-      <w:start w:val="1"/>
-      <w:numFmt w:val="bullet"/>
-      <w:lvlText w:val=""/>
-      <w:lvlJc w:val="left"/>
-      <w:pPr>
-        <w:ind w:left="6480" w:hanging="360"/>
-      </w:pPr>
-      <w:rPr>
-        <w:rFonts w:ascii="Wingdings" w:hAnsi="Wingdings" w:hint="default"/>
-      </w:rPr>
-    </w:lvl>
-  </w:abstractNum>
-  <w:abstractNum w:abstractNumId="16" w15:restartNumberingAfterBreak="0">
-    <w:nsid w:val="6FC40822"/>
-    <w:multiLevelType w:val="hybridMultilevel"/>
-    <w:tmpl w:val="54F844A2"/>
-    <w:lvl w:ilvl="0" w:tplc="FFFFFFFF">
-      <w:start w:val="1"/>
-      <w:numFmt w:val="decimal"/>
-      <w:lvlText w:val="%1."/>
-      <w:lvlJc w:val="left"/>
-      <w:pPr>
-        <w:ind w:left="1080" w:hanging="360"/>
-      </w:pPr>
-    </w:lvl>
-    <w:lvl w:ilvl="1" w:tplc="04090019" w:tentative="1">
-      <w:start w:val="1"/>
-      <w:numFmt w:val="lowerLetter"/>
-      <w:lvlText w:val="%2."/>
-      <w:lvlJc w:val="left"/>
-      <w:pPr>
-        <w:ind w:left="1440" w:hanging="360"/>
-      </w:pPr>
-    </w:lvl>
-    <w:lvl w:ilvl="2" w:tplc="0409001B" w:tentative="1">
-      <w:start w:val="1"/>
-      <w:numFmt w:val="lowerRoman"/>
-      <w:lvlText w:val="%3."/>
-      <w:lvlJc w:val="right"/>
-      <w:pPr>
-        <w:ind w:left="2160" w:hanging="180"/>
-      </w:pPr>
-    </w:lvl>
-    <w:lvl w:ilvl="3" w:tplc="0409000F" w:tentative="1">
-      <w:start w:val="1"/>
-      <w:numFmt w:val="decimal"/>
-      <w:lvlText w:val="%4."/>
-      <w:lvlJc w:val="left"/>
-      <w:pPr>
-        <w:ind w:left="2880" w:hanging="360"/>
-      </w:pPr>
-    </w:lvl>
-    <w:lvl w:ilvl="4" w:tplc="04090019" w:tentative="1">
-      <w:start w:val="1"/>
-      <w:numFmt w:val="lowerLetter"/>
-      <w:lvlText w:val="%5."/>
-      <w:lvlJc w:val="left"/>
-      <w:pPr>
-        <w:ind w:left="3600" w:hanging="360"/>
-      </w:pPr>
-    </w:lvl>
-    <w:lvl w:ilvl="5" w:tplc="0409001B" w:tentative="1">
-      <w:start w:val="1"/>
-      <w:numFmt w:val="lowerRoman"/>
-      <w:lvlText w:val="%6."/>
-      <w:lvlJc w:val="right"/>
-      <w:pPr>
-        <w:ind w:left="4320" w:hanging="180"/>
-      </w:pPr>
-    </w:lvl>
-    <w:lvl w:ilvl="6" w:tplc="0409000F" w:tentative="1">
-      <w:start w:val="1"/>
-      <w:numFmt w:val="decimal"/>
-      <w:lvlText w:val="%7."/>
-      <w:lvlJc w:val="left"/>
-      <w:pPr>
-        <w:ind w:left="5040" w:hanging="360"/>
-      </w:pPr>
-    </w:lvl>
-    <w:lvl w:ilvl="7" w:tplc="04090019" w:tentative="1">
-      <w:start w:val="1"/>
-      <w:numFmt w:val="lowerLetter"/>
-      <w:lvlText w:val="%8."/>
-      <w:lvlJc w:val="left"/>
-      <w:pPr>
-        <w:ind w:left="5760" w:hanging="360"/>
-      </w:pPr>
-    </w:lvl>
-    <w:lvl w:ilvl="8" w:tplc="0409001B" w:tentative="1">
-      <w:start w:val="1"/>
-      <w:numFmt w:val="lowerRoman"/>
-      <w:lvlText w:val="%9."/>
-      <w:lvlJc w:val="right"/>
-      <w:pPr>
-        <w:ind w:left="6480" w:hanging="180"/>
-      </w:pPr>
-    </w:lvl>
-  </w:abstractNum>
-  <w:abstractNum w:abstractNumId="17" w15:restartNumberingAfterBreak="0">
-    <w:nsid w:val="72336ECD"/>
-    <w:multiLevelType w:val="hybridMultilevel"/>
-    <w:tmpl w:val="A03492CE"/>
-    <w:lvl w:ilvl="0" w:tplc="503ED036">
+    <w:tmpl w:val="DA0CBF40"/>
+    <w:lvl w:ilvl="0" w:tplc="6C7ADD3A">
       <w:start w:val="1"/>
       <w:numFmt w:val="decimal"/>
       <w:lvlText w:val="%1."/>
@@ -6933,11 +6379,681 @@
       </w:pPr>
     </w:lvl>
   </w:abstractNum>
+  <w:abstractNum w:abstractNumId="11" w15:restartNumberingAfterBreak="0">
+    <w:nsid w:val="5FB56376"/>
+    <w:multiLevelType w:val="hybridMultilevel"/>
+    <w:tmpl w:val="D396B346"/>
+    <w:lvl w:ilvl="0" w:tplc="0409000F">
+      <w:start w:val="1"/>
+      <w:numFmt w:val="decimal"/>
+      <w:lvlText w:val="%1."/>
+      <w:lvlJc w:val="left"/>
+      <w:pPr>
+        <w:ind w:left="360" w:hanging="360"/>
+      </w:pPr>
+    </w:lvl>
+    <w:lvl w:ilvl="1" w:tplc="04090019" w:tentative="1">
+      <w:start w:val="1"/>
+      <w:numFmt w:val="lowerLetter"/>
+      <w:lvlText w:val="%2."/>
+      <w:lvlJc w:val="left"/>
+      <w:pPr>
+        <w:ind w:left="1080" w:hanging="360"/>
+      </w:pPr>
+    </w:lvl>
+    <w:lvl w:ilvl="2" w:tplc="0409001B" w:tentative="1">
+      <w:start w:val="1"/>
+      <w:numFmt w:val="lowerRoman"/>
+      <w:lvlText w:val="%3."/>
+      <w:lvlJc w:val="right"/>
+      <w:pPr>
+        <w:ind w:left="1800" w:hanging="180"/>
+      </w:pPr>
+    </w:lvl>
+    <w:lvl w:ilvl="3" w:tplc="0409000F" w:tentative="1">
+      <w:start w:val="1"/>
+      <w:numFmt w:val="decimal"/>
+      <w:lvlText w:val="%4."/>
+      <w:lvlJc w:val="left"/>
+      <w:pPr>
+        <w:ind w:left="2520" w:hanging="360"/>
+      </w:pPr>
+    </w:lvl>
+    <w:lvl w:ilvl="4" w:tplc="04090019" w:tentative="1">
+      <w:start w:val="1"/>
+      <w:numFmt w:val="lowerLetter"/>
+      <w:lvlText w:val="%5."/>
+      <w:lvlJc w:val="left"/>
+      <w:pPr>
+        <w:ind w:left="3240" w:hanging="360"/>
+      </w:pPr>
+    </w:lvl>
+    <w:lvl w:ilvl="5" w:tplc="0409001B" w:tentative="1">
+      <w:start w:val="1"/>
+      <w:numFmt w:val="lowerRoman"/>
+      <w:lvlText w:val="%6."/>
+      <w:lvlJc w:val="right"/>
+      <w:pPr>
+        <w:ind w:left="3960" w:hanging="180"/>
+      </w:pPr>
+    </w:lvl>
+    <w:lvl w:ilvl="6" w:tplc="0409000F" w:tentative="1">
+      <w:start w:val="1"/>
+      <w:numFmt w:val="decimal"/>
+      <w:lvlText w:val="%7."/>
+      <w:lvlJc w:val="left"/>
+      <w:pPr>
+        <w:ind w:left="4680" w:hanging="360"/>
+      </w:pPr>
+    </w:lvl>
+    <w:lvl w:ilvl="7" w:tplc="04090019" w:tentative="1">
+      <w:start w:val="1"/>
+      <w:numFmt w:val="lowerLetter"/>
+      <w:lvlText w:val="%8."/>
+      <w:lvlJc w:val="left"/>
+      <w:pPr>
+        <w:ind w:left="5400" w:hanging="360"/>
+      </w:pPr>
+    </w:lvl>
+    <w:lvl w:ilvl="8" w:tplc="0409001B" w:tentative="1">
+      <w:start w:val="1"/>
+      <w:numFmt w:val="lowerRoman"/>
+      <w:lvlText w:val="%9."/>
+      <w:lvlJc w:val="right"/>
+      <w:pPr>
+        <w:ind w:left="6120" w:hanging="180"/>
+      </w:pPr>
+    </w:lvl>
+  </w:abstractNum>
+  <w:abstractNum w:abstractNumId="12" w15:restartNumberingAfterBreak="0">
+    <w:nsid w:val="616F1F13"/>
+    <w:multiLevelType w:val="hybridMultilevel"/>
+    <w:tmpl w:val="A85C7684"/>
+    <w:lvl w:ilvl="0" w:tplc="04090001">
+      <w:start w:val="1"/>
+      <w:numFmt w:val="bullet"/>
+      <w:lvlText w:val=""/>
+      <w:lvlJc w:val="left"/>
+      <w:pPr>
+        <w:ind w:left="720" w:hanging="360"/>
+      </w:pPr>
+      <w:rPr>
+        <w:rFonts w:ascii="Symbol" w:hAnsi="Symbol" w:hint="default"/>
+      </w:rPr>
+    </w:lvl>
+    <w:lvl w:ilvl="1" w:tplc="04090003" w:tentative="1">
+      <w:start w:val="1"/>
+      <w:numFmt w:val="bullet"/>
+      <w:lvlText w:val="o"/>
+      <w:lvlJc w:val="left"/>
+      <w:pPr>
+        <w:ind w:left="1440" w:hanging="360"/>
+      </w:pPr>
+      <w:rPr>
+        <w:rFonts w:ascii="Courier New" w:hAnsi="Courier New" w:cs="Courier New" w:hint="default"/>
+      </w:rPr>
+    </w:lvl>
+    <w:lvl w:ilvl="2" w:tplc="04090005" w:tentative="1">
+      <w:start w:val="1"/>
+      <w:numFmt w:val="bullet"/>
+      <w:lvlText w:val=""/>
+      <w:lvlJc w:val="left"/>
+      <w:pPr>
+        <w:ind w:left="2160" w:hanging="360"/>
+      </w:pPr>
+      <w:rPr>
+        <w:rFonts w:ascii="Wingdings" w:hAnsi="Wingdings" w:hint="default"/>
+      </w:rPr>
+    </w:lvl>
+    <w:lvl w:ilvl="3" w:tplc="04090001" w:tentative="1">
+      <w:start w:val="1"/>
+      <w:numFmt w:val="bullet"/>
+      <w:lvlText w:val=""/>
+      <w:lvlJc w:val="left"/>
+      <w:pPr>
+        <w:ind w:left="2880" w:hanging="360"/>
+      </w:pPr>
+      <w:rPr>
+        <w:rFonts w:ascii="Symbol" w:hAnsi="Symbol" w:hint="default"/>
+      </w:rPr>
+    </w:lvl>
+    <w:lvl w:ilvl="4" w:tplc="04090003" w:tentative="1">
+      <w:start w:val="1"/>
+      <w:numFmt w:val="bullet"/>
+      <w:lvlText w:val="o"/>
+      <w:lvlJc w:val="left"/>
+      <w:pPr>
+        <w:ind w:left="3600" w:hanging="360"/>
+      </w:pPr>
+      <w:rPr>
+        <w:rFonts w:ascii="Courier New" w:hAnsi="Courier New" w:cs="Courier New" w:hint="default"/>
+      </w:rPr>
+    </w:lvl>
+    <w:lvl w:ilvl="5" w:tplc="04090005" w:tentative="1">
+      <w:start w:val="1"/>
+      <w:numFmt w:val="bullet"/>
+      <w:lvlText w:val=""/>
+      <w:lvlJc w:val="left"/>
+      <w:pPr>
+        <w:ind w:left="4320" w:hanging="360"/>
+      </w:pPr>
+      <w:rPr>
+        <w:rFonts w:ascii="Wingdings" w:hAnsi="Wingdings" w:hint="default"/>
+      </w:rPr>
+    </w:lvl>
+    <w:lvl w:ilvl="6" w:tplc="04090001" w:tentative="1">
+      <w:start w:val="1"/>
+      <w:numFmt w:val="bullet"/>
+      <w:lvlText w:val=""/>
+      <w:lvlJc w:val="left"/>
+      <w:pPr>
+        <w:ind w:left="5040" w:hanging="360"/>
+      </w:pPr>
+      <w:rPr>
+        <w:rFonts w:ascii="Symbol" w:hAnsi="Symbol" w:hint="default"/>
+      </w:rPr>
+    </w:lvl>
+    <w:lvl w:ilvl="7" w:tplc="04090003" w:tentative="1">
+      <w:start w:val="1"/>
+      <w:numFmt w:val="bullet"/>
+      <w:lvlText w:val="o"/>
+      <w:lvlJc w:val="left"/>
+      <w:pPr>
+        <w:ind w:left="5760" w:hanging="360"/>
+      </w:pPr>
+      <w:rPr>
+        <w:rFonts w:ascii="Courier New" w:hAnsi="Courier New" w:cs="Courier New" w:hint="default"/>
+      </w:rPr>
+    </w:lvl>
+    <w:lvl w:ilvl="8" w:tplc="04090005" w:tentative="1">
+      <w:start w:val="1"/>
+      <w:numFmt w:val="bullet"/>
+      <w:lvlText w:val=""/>
+      <w:lvlJc w:val="left"/>
+      <w:pPr>
+        <w:ind w:left="6480" w:hanging="360"/>
+      </w:pPr>
+      <w:rPr>
+        <w:rFonts w:ascii="Wingdings" w:hAnsi="Wingdings" w:hint="default"/>
+      </w:rPr>
+    </w:lvl>
+  </w:abstractNum>
+  <w:abstractNum w:abstractNumId="13" w15:restartNumberingAfterBreak="0">
+    <w:nsid w:val="64CB1904"/>
+    <w:multiLevelType w:val="hybridMultilevel"/>
+    <w:tmpl w:val="9FD2C8C0"/>
+    <w:lvl w:ilvl="0" w:tplc="04090001">
+      <w:start w:val="1"/>
+      <w:numFmt w:val="bullet"/>
+      <w:lvlText w:val=""/>
+      <w:lvlJc w:val="left"/>
+      <w:pPr>
+        <w:ind w:left="720" w:hanging="360"/>
+      </w:pPr>
+      <w:rPr>
+        <w:rFonts w:ascii="Symbol" w:hAnsi="Symbol" w:hint="default"/>
+      </w:rPr>
+    </w:lvl>
+    <w:lvl w:ilvl="1" w:tplc="04090019" w:tentative="1">
+      <w:start w:val="1"/>
+      <w:numFmt w:val="lowerLetter"/>
+      <w:lvlText w:val="%2."/>
+      <w:lvlJc w:val="left"/>
+      <w:pPr>
+        <w:ind w:left="1440" w:hanging="360"/>
+      </w:pPr>
+    </w:lvl>
+    <w:lvl w:ilvl="2" w:tplc="0409001B" w:tentative="1">
+      <w:start w:val="1"/>
+      <w:numFmt w:val="lowerRoman"/>
+      <w:lvlText w:val="%3."/>
+      <w:lvlJc w:val="right"/>
+      <w:pPr>
+        <w:ind w:left="2160" w:hanging="180"/>
+      </w:pPr>
+    </w:lvl>
+    <w:lvl w:ilvl="3" w:tplc="0409000F" w:tentative="1">
+      <w:start w:val="1"/>
+      <w:numFmt w:val="decimal"/>
+      <w:lvlText w:val="%4."/>
+      <w:lvlJc w:val="left"/>
+      <w:pPr>
+        <w:ind w:left="2880" w:hanging="360"/>
+      </w:pPr>
+    </w:lvl>
+    <w:lvl w:ilvl="4" w:tplc="04090019" w:tentative="1">
+      <w:start w:val="1"/>
+      <w:numFmt w:val="lowerLetter"/>
+      <w:lvlText w:val="%5."/>
+      <w:lvlJc w:val="left"/>
+      <w:pPr>
+        <w:ind w:left="3600" w:hanging="360"/>
+      </w:pPr>
+    </w:lvl>
+    <w:lvl w:ilvl="5" w:tplc="0409001B" w:tentative="1">
+      <w:start w:val="1"/>
+      <w:numFmt w:val="lowerRoman"/>
+      <w:lvlText w:val="%6."/>
+      <w:lvlJc w:val="right"/>
+      <w:pPr>
+        <w:ind w:left="4320" w:hanging="180"/>
+      </w:pPr>
+    </w:lvl>
+    <w:lvl w:ilvl="6" w:tplc="0409000F" w:tentative="1">
+      <w:start w:val="1"/>
+      <w:numFmt w:val="decimal"/>
+      <w:lvlText w:val="%7."/>
+      <w:lvlJc w:val="left"/>
+      <w:pPr>
+        <w:ind w:left="5040" w:hanging="360"/>
+      </w:pPr>
+    </w:lvl>
+    <w:lvl w:ilvl="7" w:tplc="04090019" w:tentative="1">
+      <w:start w:val="1"/>
+      <w:numFmt w:val="lowerLetter"/>
+      <w:lvlText w:val="%8."/>
+      <w:lvlJc w:val="left"/>
+      <w:pPr>
+        <w:ind w:left="5760" w:hanging="360"/>
+      </w:pPr>
+    </w:lvl>
+    <w:lvl w:ilvl="8" w:tplc="0409001B" w:tentative="1">
+      <w:start w:val="1"/>
+      <w:numFmt w:val="lowerRoman"/>
+      <w:lvlText w:val="%9."/>
+      <w:lvlJc w:val="right"/>
+      <w:pPr>
+        <w:ind w:left="6480" w:hanging="180"/>
+      </w:pPr>
+    </w:lvl>
+  </w:abstractNum>
+  <w:abstractNum w:abstractNumId="14" w15:restartNumberingAfterBreak="0">
+    <w:nsid w:val="65327AFA"/>
+    <w:multiLevelType w:val="hybridMultilevel"/>
+    <w:tmpl w:val="452040DA"/>
+    <w:lvl w:ilvl="0" w:tplc="BF4A05FE">
+      <w:start w:val="1"/>
+      <w:numFmt w:val="decimal"/>
+      <w:lvlText w:val="%1."/>
+      <w:lvlJc w:val="left"/>
+      <w:pPr>
+        <w:ind w:left="1080" w:hanging="720"/>
+      </w:pPr>
+      <w:rPr>
+        <w:rFonts w:asciiTheme="minorHAnsi" w:eastAsiaTheme="minorHAnsi" w:hAnsiTheme="minorHAnsi" w:cstheme="minorBidi" w:hint="default"/>
+        <w:color w:val="auto"/>
+        <w:sz w:val="24"/>
+      </w:rPr>
+    </w:lvl>
+    <w:lvl w:ilvl="1" w:tplc="04090019" w:tentative="1">
+      <w:start w:val="1"/>
+      <w:numFmt w:val="lowerLetter"/>
+      <w:lvlText w:val="%2."/>
+      <w:lvlJc w:val="left"/>
+      <w:pPr>
+        <w:ind w:left="1440" w:hanging="360"/>
+      </w:pPr>
+    </w:lvl>
+    <w:lvl w:ilvl="2" w:tplc="0409001B" w:tentative="1">
+      <w:start w:val="1"/>
+      <w:numFmt w:val="lowerRoman"/>
+      <w:lvlText w:val="%3."/>
+      <w:lvlJc w:val="right"/>
+      <w:pPr>
+        <w:ind w:left="2160" w:hanging="180"/>
+      </w:pPr>
+    </w:lvl>
+    <w:lvl w:ilvl="3" w:tplc="0409000F" w:tentative="1">
+      <w:start w:val="1"/>
+      <w:numFmt w:val="decimal"/>
+      <w:lvlText w:val="%4."/>
+      <w:lvlJc w:val="left"/>
+      <w:pPr>
+        <w:ind w:left="2880" w:hanging="360"/>
+      </w:pPr>
+    </w:lvl>
+    <w:lvl w:ilvl="4" w:tplc="04090019" w:tentative="1">
+      <w:start w:val="1"/>
+      <w:numFmt w:val="lowerLetter"/>
+      <w:lvlText w:val="%5."/>
+      <w:lvlJc w:val="left"/>
+      <w:pPr>
+        <w:ind w:left="3600" w:hanging="360"/>
+      </w:pPr>
+    </w:lvl>
+    <w:lvl w:ilvl="5" w:tplc="0409001B" w:tentative="1">
+      <w:start w:val="1"/>
+      <w:numFmt w:val="lowerRoman"/>
+      <w:lvlText w:val="%6."/>
+      <w:lvlJc w:val="right"/>
+      <w:pPr>
+        <w:ind w:left="4320" w:hanging="180"/>
+      </w:pPr>
+    </w:lvl>
+    <w:lvl w:ilvl="6" w:tplc="0409000F" w:tentative="1">
+      <w:start w:val="1"/>
+      <w:numFmt w:val="decimal"/>
+      <w:lvlText w:val="%7."/>
+      <w:lvlJc w:val="left"/>
+      <w:pPr>
+        <w:ind w:left="5040" w:hanging="360"/>
+      </w:pPr>
+    </w:lvl>
+    <w:lvl w:ilvl="7" w:tplc="04090019" w:tentative="1">
+      <w:start w:val="1"/>
+      <w:numFmt w:val="lowerLetter"/>
+      <w:lvlText w:val="%8."/>
+      <w:lvlJc w:val="left"/>
+      <w:pPr>
+        <w:ind w:left="5760" w:hanging="360"/>
+      </w:pPr>
+    </w:lvl>
+    <w:lvl w:ilvl="8" w:tplc="0409001B" w:tentative="1">
+      <w:start w:val="1"/>
+      <w:numFmt w:val="lowerRoman"/>
+      <w:lvlText w:val="%9."/>
+      <w:lvlJc w:val="right"/>
+      <w:pPr>
+        <w:ind w:left="6480" w:hanging="180"/>
+      </w:pPr>
+    </w:lvl>
+  </w:abstractNum>
+  <w:abstractNum w:abstractNumId="15" w15:restartNumberingAfterBreak="0">
+    <w:nsid w:val="6A522AC2"/>
+    <w:multiLevelType w:val="hybridMultilevel"/>
+    <w:tmpl w:val="43EAB5B2"/>
+    <w:lvl w:ilvl="0" w:tplc="F5484DEA">
+      <w:start w:val="1"/>
+      <w:numFmt w:val="decimal"/>
+      <w:lvlText w:val="%1."/>
+      <w:lvlJc w:val="left"/>
+      <w:pPr>
+        <w:ind w:left="360" w:hanging="360"/>
+      </w:pPr>
+      <w:rPr>
+        <w:rFonts w:asciiTheme="majorHAnsi" w:hAnsiTheme="majorHAnsi" w:cstheme="majorBidi" w:hint="default"/>
+        <w:b w:val="0"/>
+        <w:bCs w:val="0"/>
+        <w:color w:val="000000" w:themeColor="text1"/>
+      </w:rPr>
+    </w:lvl>
+    <w:lvl w:ilvl="1" w:tplc="04090019" w:tentative="1">
+      <w:start w:val="1"/>
+      <w:numFmt w:val="lowerLetter"/>
+      <w:lvlText w:val="%2."/>
+      <w:lvlJc w:val="left"/>
+      <w:pPr>
+        <w:ind w:left="1080" w:hanging="360"/>
+      </w:pPr>
+    </w:lvl>
+    <w:lvl w:ilvl="2" w:tplc="0409001B" w:tentative="1">
+      <w:start w:val="1"/>
+      <w:numFmt w:val="lowerRoman"/>
+      <w:lvlText w:val="%3."/>
+      <w:lvlJc w:val="right"/>
+      <w:pPr>
+        <w:ind w:left="1800" w:hanging="180"/>
+      </w:pPr>
+    </w:lvl>
+    <w:lvl w:ilvl="3" w:tplc="0409000F" w:tentative="1">
+      <w:start w:val="1"/>
+      <w:numFmt w:val="decimal"/>
+      <w:lvlText w:val="%4."/>
+      <w:lvlJc w:val="left"/>
+      <w:pPr>
+        <w:ind w:left="2520" w:hanging="360"/>
+      </w:pPr>
+    </w:lvl>
+    <w:lvl w:ilvl="4" w:tplc="04090019" w:tentative="1">
+      <w:start w:val="1"/>
+      <w:numFmt w:val="lowerLetter"/>
+      <w:lvlText w:val="%5."/>
+      <w:lvlJc w:val="left"/>
+      <w:pPr>
+        <w:ind w:left="3240" w:hanging="360"/>
+      </w:pPr>
+    </w:lvl>
+    <w:lvl w:ilvl="5" w:tplc="0409001B" w:tentative="1">
+      <w:start w:val="1"/>
+      <w:numFmt w:val="lowerRoman"/>
+      <w:lvlText w:val="%6."/>
+      <w:lvlJc w:val="right"/>
+      <w:pPr>
+        <w:ind w:left="3960" w:hanging="180"/>
+      </w:pPr>
+    </w:lvl>
+    <w:lvl w:ilvl="6" w:tplc="0409000F" w:tentative="1">
+      <w:start w:val="1"/>
+      <w:numFmt w:val="decimal"/>
+      <w:lvlText w:val="%7."/>
+      <w:lvlJc w:val="left"/>
+      <w:pPr>
+        <w:ind w:left="4680" w:hanging="360"/>
+      </w:pPr>
+    </w:lvl>
+    <w:lvl w:ilvl="7" w:tplc="04090019" w:tentative="1">
+      <w:start w:val="1"/>
+      <w:numFmt w:val="lowerLetter"/>
+      <w:lvlText w:val="%8."/>
+      <w:lvlJc w:val="left"/>
+      <w:pPr>
+        <w:ind w:left="5400" w:hanging="360"/>
+      </w:pPr>
+    </w:lvl>
+    <w:lvl w:ilvl="8" w:tplc="0409001B" w:tentative="1">
+      <w:start w:val="1"/>
+      <w:numFmt w:val="lowerRoman"/>
+      <w:lvlText w:val="%9."/>
+      <w:lvlJc w:val="right"/>
+      <w:pPr>
+        <w:ind w:left="6120" w:hanging="180"/>
+      </w:pPr>
+    </w:lvl>
+  </w:abstractNum>
+  <w:abstractNum w:abstractNumId="16" w15:restartNumberingAfterBreak="0">
+    <w:nsid w:val="6DB80584"/>
+    <w:multiLevelType w:val="hybridMultilevel"/>
+    <w:tmpl w:val="995E59D4"/>
+    <w:lvl w:ilvl="0" w:tplc="FFFFFFFF">
+      <w:start w:val="1"/>
+      <w:numFmt w:val="bullet"/>
+      <w:lvlText w:val=""/>
+      <w:lvlJc w:val="left"/>
+      <w:pPr>
+        <w:ind w:left="720" w:hanging="360"/>
+      </w:pPr>
+      <w:rPr>
+        <w:rFonts w:ascii="Wingdings" w:hAnsi="Wingdings" w:hint="default"/>
+      </w:rPr>
+    </w:lvl>
+    <w:lvl w:ilvl="1" w:tplc="04090001">
+      <w:start w:val="1"/>
+      <w:numFmt w:val="bullet"/>
+      <w:lvlText w:val=""/>
+      <w:lvlJc w:val="left"/>
+      <w:pPr>
+        <w:ind w:left="1440" w:hanging="360"/>
+      </w:pPr>
+      <w:rPr>
+        <w:rFonts w:ascii="Symbol" w:hAnsi="Symbol" w:hint="default"/>
+      </w:rPr>
+    </w:lvl>
+    <w:lvl w:ilvl="2" w:tplc="FFFFFFFF" w:tentative="1">
+      <w:start w:val="1"/>
+      <w:numFmt w:val="bullet"/>
+      <w:lvlText w:val=""/>
+      <w:lvlJc w:val="left"/>
+      <w:pPr>
+        <w:ind w:left="2160" w:hanging="360"/>
+      </w:pPr>
+      <w:rPr>
+        <w:rFonts w:ascii="Wingdings" w:hAnsi="Wingdings" w:hint="default"/>
+      </w:rPr>
+    </w:lvl>
+    <w:lvl w:ilvl="3" w:tplc="FFFFFFFF" w:tentative="1">
+      <w:start w:val="1"/>
+      <w:numFmt w:val="bullet"/>
+      <w:lvlText w:val=""/>
+      <w:lvlJc w:val="left"/>
+      <w:pPr>
+        <w:ind w:left="2880" w:hanging="360"/>
+      </w:pPr>
+      <w:rPr>
+        <w:rFonts w:ascii="Symbol" w:hAnsi="Symbol" w:hint="default"/>
+      </w:rPr>
+    </w:lvl>
+    <w:lvl w:ilvl="4" w:tplc="FFFFFFFF" w:tentative="1">
+      <w:start w:val="1"/>
+      <w:numFmt w:val="bullet"/>
+      <w:lvlText w:val="o"/>
+      <w:lvlJc w:val="left"/>
+      <w:pPr>
+        <w:ind w:left="3600" w:hanging="360"/>
+      </w:pPr>
+      <w:rPr>
+        <w:rFonts w:ascii="Courier New" w:hAnsi="Courier New" w:cs="Courier New" w:hint="default"/>
+      </w:rPr>
+    </w:lvl>
+    <w:lvl w:ilvl="5" w:tplc="FFFFFFFF" w:tentative="1">
+      <w:start w:val="1"/>
+      <w:numFmt w:val="bullet"/>
+      <w:lvlText w:val=""/>
+      <w:lvlJc w:val="left"/>
+      <w:pPr>
+        <w:ind w:left="4320" w:hanging="360"/>
+      </w:pPr>
+      <w:rPr>
+        <w:rFonts w:ascii="Wingdings" w:hAnsi="Wingdings" w:hint="default"/>
+      </w:rPr>
+    </w:lvl>
+    <w:lvl w:ilvl="6" w:tplc="FFFFFFFF" w:tentative="1">
+      <w:start w:val="1"/>
+      <w:numFmt w:val="bullet"/>
+      <w:lvlText w:val=""/>
+      <w:lvlJc w:val="left"/>
+      <w:pPr>
+        <w:ind w:left="5040" w:hanging="360"/>
+      </w:pPr>
+      <w:rPr>
+        <w:rFonts w:ascii="Symbol" w:hAnsi="Symbol" w:hint="default"/>
+      </w:rPr>
+    </w:lvl>
+    <w:lvl w:ilvl="7" w:tplc="FFFFFFFF" w:tentative="1">
+      <w:start w:val="1"/>
+      <w:numFmt w:val="bullet"/>
+      <w:lvlText w:val="o"/>
+      <w:lvlJc w:val="left"/>
+      <w:pPr>
+        <w:ind w:left="5760" w:hanging="360"/>
+      </w:pPr>
+      <w:rPr>
+        <w:rFonts w:ascii="Courier New" w:hAnsi="Courier New" w:cs="Courier New" w:hint="default"/>
+      </w:rPr>
+    </w:lvl>
+    <w:lvl w:ilvl="8" w:tplc="FFFFFFFF" w:tentative="1">
+      <w:start w:val="1"/>
+      <w:numFmt w:val="bullet"/>
+      <w:lvlText w:val=""/>
+      <w:lvlJc w:val="left"/>
+      <w:pPr>
+        <w:ind w:left="6480" w:hanging="360"/>
+      </w:pPr>
+      <w:rPr>
+        <w:rFonts w:ascii="Wingdings" w:hAnsi="Wingdings" w:hint="default"/>
+      </w:rPr>
+    </w:lvl>
+  </w:abstractNum>
+  <w:abstractNum w:abstractNumId="17" w15:restartNumberingAfterBreak="0">
+    <w:nsid w:val="6FC40822"/>
+    <w:multiLevelType w:val="hybridMultilevel"/>
+    <w:tmpl w:val="54F844A2"/>
+    <w:lvl w:ilvl="0" w:tplc="FFFFFFFF">
+      <w:start w:val="1"/>
+      <w:numFmt w:val="decimal"/>
+      <w:lvlText w:val="%1."/>
+      <w:lvlJc w:val="left"/>
+      <w:pPr>
+        <w:ind w:left="1080" w:hanging="360"/>
+      </w:pPr>
+    </w:lvl>
+    <w:lvl w:ilvl="1" w:tplc="04090019" w:tentative="1">
+      <w:start w:val="1"/>
+      <w:numFmt w:val="lowerLetter"/>
+      <w:lvlText w:val="%2."/>
+      <w:lvlJc w:val="left"/>
+      <w:pPr>
+        <w:ind w:left="1440" w:hanging="360"/>
+      </w:pPr>
+    </w:lvl>
+    <w:lvl w:ilvl="2" w:tplc="0409001B" w:tentative="1">
+      <w:start w:val="1"/>
+      <w:numFmt w:val="lowerRoman"/>
+      <w:lvlText w:val="%3."/>
+      <w:lvlJc w:val="right"/>
+      <w:pPr>
+        <w:ind w:left="2160" w:hanging="180"/>
+      </w:pPr>
+    </w:lvl>
+    <w:lvl w:ilvl="3" w:tplc="0409000F" w:tentative="1">
+      <w:start w:val="1"/>
+      <w:numFmt w:val="decimal"/>
+      <w:lvlText w:val="%4."/>
+      <w:lvlJc w:val="left"/>
+      <w:pPr>
+        <w:ind w:left="2880" w:hanging="360"/>
+      </w:pPr>
+    </w:lvl>
+    <w:lvl w:ilvl="4" w:tplc="04090019" w:tentative="1">
+      <w:start w:val="1"/>
+      <w:numFmt w:val="lowerLetter"/>
+      <w:lvlText w:val="%5."/>
+      <w:lvlJc w:val="left"/>
+      <w:pPr>
+        <w:ind w:left="3600" w:hanging="360"/>
+      </w:pPr>
+    </w:lvl>
+    <w:lvl w:ilvl="5" w:tplc="0409001B" w:tentative="1">
+      <w:start w:val="1"/>
+      <w:numFmt w:val="lowerRoman"/>
+      <w:lvlText w:val="%6."/>
+      <w:lvlJc w:val="right"/>
+      <w:pPr>
+        <w:ind w:left="4320" w:hanging="180"/>
+      </w:pPr>
+    </w:lvl>
+    <w:lvl w:ilvl="6" w:tplc="0409000F" w:tentative="1">
+      <w:start w:val="1"/>
+      <w:numFmt w:val="decimal"/>
+      <w:lvlText w:val="%7."/>
+      <w:lvlJc w:val="left"/>
+      <w:pPr>
+        <w:ind w:left="5040" w:hanging="360"/>
+      </w:pPr>
+    </w:lvl>
+    <w:lvl w:ilvl="7" w:tplc="04090019" w:tentative="1">
+      <w:start w:val="1"/>
+      <w:numFmt w:val="lowerLetter"/>
+      <w:lvlText w:val="%8."/>
+      <w:lvlJc w:val="left"/>
+      <w:pPr>
+        <w:ind w:left="5760" w:hanging="360"/>
+      </w:pPr>
+    </w:lvl>
+    <w:lvl w:ilvl="8" w:tplc="0409001B" w:tentative="1">
+      <w:start w:val="1"/>
+      <w:numFmt w:val="lowerRoman"/>
+      <w:lvlText w:val="%9."/>
+      <w:lvlJc w:val="right"/>
+      <w:pPr>
+        <w:ind w:left="6480" w:hanging="180"/>
+      </w:pPr>
+    </w:lvl>
+  </w:abstractNum>
   <w:abstractNum w:abstractNumId="18" w15:restartNumberingAfterBreak="0">
-    <w:nsid w:val="783B30A4"/>
+    <w:nsid w:val="72336ECD"/>
     <w:multiLevelType w:val="hybridMultilevel"/>
-    <w:tmpl w:val="C66A8CBC"/>
-    <w:lvl w:ilvl="0" w:tplc="92E0FD92">
+    <w:tmpl w:val="A03492CE"/>
+    <w:lvl w:ilvl="0" w:tplc="503ED036">
       <w:start w:val="1"/>
       <w:numFmt w:val="decimal"/>
       <w:lvlText w:val="%1."/>
@@ -7027,6 +7143,99 @@
     </w:lvl>
   </w:abstractNum>
   <w:abstractNum w:abstractNumId="19" w15:restartNumberingAfterBreak="0">
+    <w:nsid w:val="783B30A4"/>
+    <w:multiLevelType w:val="hybridMultilevel"/>
+    <w:tmpl w:val="C66A8CBC"/>
+    <w:lvl w:ilvl="0" w:tplc="92E0FD92">
+      <w:start w:val="1"/>
+      <w:numFmt w:val="decimal"/>
+      <w:lvlText w:val="%1."/>
+      <w:lvlJc w:val="left"/>
+      <w:pPr>
+        <w:ind w:left="720" w:hanging="360"/>
+      </w:pPr>
+      <w:rPr>
+        <w:rFonts w:hint="default"/>
+        <w:b/>
+        <w:bCs/>
+        <w:sz w:val="22"/>
+        <w:szCs w:val="20"/>
+      </w:rPr>
+    </w:lvl>
+    <w:lvl w:ilvl="1" w:tplc="04090019" w:tentative="1">
+      <w:start w:val="1"/>
+      <w:numFmt w:val="lowerLetter"/>
+      <w:lvlText w:val="%2."/>
+      <w:lvlJc w:val="left"/>
+      <w:pPr>
+        <w:ind w:left="1440" w:hanging="360"/>
+      </w:pPr>
+    </w:lvl>
+    <w:lvl w:ilvl="2" w:tplc="0409001B" w:tentative="1">
+      <w:start w:val="1"/>
+      <w:numFmt w:val="lowerRoman"/>
+      <w:lvlText w:val="%3."/>
+      <w:lvlJc w:val="right"/>
+      <w:pPr>
+        <w:ind w:left="2160" w:hanging="180"/>
+      </w:pPr>
+    </w:lvl>
+    <w:lvl w:ilvl="3" w:tplc="0409000F" w:tentative="1">
+      <w:start w:val="1"/>
+      <w:numFmt w:val="decimal"/>
+      <w:lvlText w:val="%4."/>
+      <w:lvlJc w:val="left"/>
+      <w:pPr>
+        <w:ind w:left="2880" w:hanging="360"/>
+      </w:pPr>
+    </w:lvl>
+    <w:lvl w:ilvl="4" w:tplc="04090019" w:tentative="1">
+      <w:start w:val="1"/>
+      <w:numFmt w:val="lowerLetter"/>
+      <w:lvlText w:val="%5."/>
+      <w:lvlJc w:val="left"/>
+      <w:pPr>
+        <w:ind w:left="3600" w:hanging="360"/>
+      </w:pPr>
+    </w:lvl>
+    <w:lvl w:ilvl="5" w:tplc="0409001B" w:tentative="1">
+      <w:start w:val="1"/>
+      <w:numFmt w:val="lowerRoman"/>
+      <w:lvlText w:val="%6."/>
+      <w:lvlJc w:val="right"/>
+      <w:pPr>
+        <w:ind w:left="4320" w:hanging="180"/>
+      </w:pPr>
+    </w:lvl>
+    <w:lvl w:ilvl="6" w:tplc="0409000F" w:tentative="1">
+      <w:start w:val="1"/>
+      <w:numFmt w:val="decimal"/>
+      <w:lvlText w:val="%7."/>
+      <w:lvlJc w:val="left"/>
+      <w:pPr>
+        <w:ind w:left="5040" w:hanging="360"/>
+      </w:pPr>
+    </w:lvl>
+    <w:lvl w:ilvl="7" w:tplc="04090019" w:tentative="1">
+      <w:start w:val="1"/>
+      <w:numFmt w:val="lowerLetter"/>
+      <w:lvlText w:val="%8."/>
+      <w:lvlJc w:val="left"/>
+      <w:pPr>
+        <w:ind w:left="5760" w:hanging="360"/>
+      </w:pPr>
+    </w:lvl>
+    <w:lvl w:ilvl="8" w:tplc="0409001B" w:tentative="1">
+      <w:start w:val="1"/>
+      <w:numFmt w:val="lowerRoman"/>
+      <w:lvlText w:val="%9."/>
+      <w:lvlJc w:val="right"/>
+      <w:pPr>
+        <w:ind w:left="6480" w:hanging="180"/>
+      </w:pPr>
+    </w:lvl>
+  </w:abstractNum>
+  <w:abstractNum w:abstractNumId="20" w15:restartNumberingAfterBreak="0">
     <w:nsid w:val="7DCB219A"/>
     <w:multiLevelType w:val="hybridMultilevel"/>
     <w:tmpl w:val="D396B346"/>
@@ -7112,7 +7321,7 @@
       </w:pPr>
     </w:lvl>
   </w:abstractNum>
-  <w:abstractNum w:abstractNumId="20" w15:restartNumberingAfterBreak="0">
+  <w:abstractNum w:abstractNumId="21" w15:restartNumberingAfterBreak="0">
     <w:nsid w:val="7F2911CB"/>
     <w:multiLevelType w:val="hybridMultilevel"/>
     <w:tmpl w:val="881E4A32"/>
@@ -7232,7 +7441,7 @@
     <w:abstractNumId w:val="4"/>
   </w:num>
   <w:num w:numId="3" w16cid:durableId="245766557">
-    <w:abstractNumId w:val="20"/>
+    <w:abstractNumId w:val="21"/>
   </w:num>
   <w:num w:numId="4" w16cid:durableId="947784118">
     <w:abstractNumId w:val="0"/>
@@ -7241,13 +7450,13 @@
     <w:abstractNumId w:val="3"/>
   </w:num>
   <w:num w:numId="6" w16cid:durableId="414977314">
-    <w:abstractNumId w:val="15"/>
+    <w:abstractNumId w:val="16"/>
   </w:num>
   <w:num w:numId="7" w16cid:durableId="804350979">
-    <w:abstractNumId w:val="12"/>
+    <w:abstractNumId w:val="13"/>
   </w:num>
   <w:num w:numId="8" w16cid:durableId="1419014784">
-    <w:abstractNumId w:val="11"/>
+    <w:abstractNumId w:val="12"/>
   </w:num>
   <w:num w:numId="9" w16cid:durableId="1167868382">
     <w:abstractNumId w:val="1"/>
@@ -7256,37 +7465,40 @@
     <w:abstractNumId w:val="6"/>
   </w:num>
   <w:num w:numId="11" w16cid:durableId="457378842">
-    <w:abstractNumId w:val="10"/>
+    <w:abstractNumId w:val="11"/>
   </w:num>
   <w:num w:numId="12" w16cid:durableId="432940996">
-    <w:abstractNumId w:val="14"/>
+    <w:abstractNumId w:val="15"/>
   </w:num>
   <w:num w:numId="13" w16cid:durableId="1861774496">
     <w:abstractNumId w:val="7"/>
   </w:num>
   <w:num w:numId="14" w16cid:durableId="327708915">
-    <w:abstractNumId w:val="13"/>
+    <w:abstractNumId w:val="14"/>
   </w:num>
   <w:num w:numId="15" w16cid:durableId="1255818839">
-    <w:abstractNumId w:val="19"/>
+    <w:abstractNumId w:val="20"/>
   </w:num>
   <w:num w:numId="16" w16cid:durableId="991442543">
-    <w:abstractNumId w:val="16"/>
+    <w:abstractNumId w:val="17"/>
   </w:num>
   <w:num w:numId="17" w16cid:durableId="201479668">
     <w:abstractNumId w:val="8"/>
   </w:num>
   <w:num w:numId="18" w16cid:durableId="2098011273">
-    <w:abstractNumId w:val="18"/>
+    <w:abstractNumId w:val="19"/>
   </w:num>
   <w:num w:numId="19" w16cid:durableId="216671053">
-    <w:abstractNumId w:val="17"/>
+    <w:abstractNumId w:val="18"/>
   </w:num>
   <w:num w:numId="20" w16cid:durableId="308748476">
     <w:abstractNumId w:val="9"/>
   </w:num>
   <w:num w:numId="21" w16cid:durableId="1216282639">
     <w:abstractNumId w:val="5"/>
+  </w:num>
+  <w:num w:numId="22" w16cid:durableId="15813065">
+    <w:abstractNumId w:val="10"/>
   </w:num>
 </w:numbering>
 </file>
@@ -7769,6 +7981,7 @@
   <w:style w:type="character" w:default="1" w:styleId="DefaultParagraphFont">
     <w:name w:val="Default Paragraph Font"/>
     <w:uiPriority w:val="1"/>
+    <w:semiHidden/>
     <w:unhideWhenUsed/>
   </w:style>
   <w:style w:type="table" w:default="1" w:styleId="TableNormal">

</xml_diff>